<commit_message>
This is the rest of the things I'm pushing. Not sure what changed. Sorry!
</commit_message>
<xml_diff>
--- a/MATH420_GroupReport.docx
+++ b/MATH420_GroupReport.docx
@@ -192,7 +192,21 @@
           <w:sz w:val="24"/>
           <w:szCs w:val="24"/>
         </w:rPr>
-        <w:t>A predominantly democratic county, it faced relatively typical infection rates for the virus, but also had an interestingly high mortality rate</w:t>
+        <w:t xml:space="preserve">A predominantly democratic county, it faced relatively typical infection rates for the virus, but also </w:t>
+      </w:r>
+      <w:r>
+        <w:rPr>
+          <w:sz w:val="24"/>
+          <w:szCs w:val="24"/>
+        </w:rPr>
+        <w:t xml:space="preserve">was predicted to have </w:t>
+      </w:r>
+      <w:r>
+        <w:rPr>
+          <w:sz w:val="24"/>
+          <w:szCs w:val="24"/>
+        </w:rPr>
+        <w:t>an interestingly high mortality rate</w:t>
       </w:r>
       <w:r>
         <w:rPr>
@@ -494,7 +508,7 @@
           <w:sz w:val="24"/>
           <w:szCs w:val="24"/>
         </w:rPr>
-        <w:t>Describe what results you obtained.</w:t>
+        <w:t>For the SIR Model, much of what we obtained was relatively consistent with expectations.</w:t>
       </w:r>
     </w:p>
     <w:p>

</xml_diff>

<commit_message>
Updated the m file a little to update R_0 values and worked a little more on the report.
</commit_message>
<xml_diff>
--- a/MATH420_GroupReport.docx
+++ b/MATH420_GroupReport.docx
@@ -497,7 +497,6 @@
     </w:p>
     <w:p>
       <w:pPr>
-        <w:pStyle w:val="ListParagraph"/>
         <w:rPr>
           <w:sz w:val="24"/>
           <w:szCs w:val="24"/>
@@ -510,6 +509,940 @@
         </w:rPr>
         <w:t>For the SIR Model, much of what we obtained was relatively consistent with expectations.</w:t>
       </w:r>
+    </w:p>
+    <w:p>
+      <w:pPr>
+        <w:rPr>
+          <w:sz w:val="24"/>
+          <w:szCs w:val="24"/>
+        </w:rPr>
+      </w:pPr>
+      <w:r>
+        <w:rPr>
+          <w:sz w:val="24"/>
+          <w:szCs w:val="24"/>
+        </w:rPr>
+        <w:drawing>
+          <wp:inline distT="0" distB="0" distL="0" distR="0" wp14:anchorId="260FCE5A" wp14:editId="476C1395">
+            <wp:extent cx="4848902" cy="1867161"/>
+            <wp:effectExtent l="0" t="0" r="0" b="0"/>
+            <wp:docPr id="1594230974" name="Picture 1" descr="A white paper with black text and numbers&#10;&#10;Description automatically generated"/>
+            <wp:cNvGraphicFramePr>
+              <a:graphicFrameLocks xmlns:a="http://schemas.openxmlformats.org/drawingml/2006/main" noChangeAspect="1"/>
+            </wp:cNvGraphicFramePr>
+            <a:graphic xmlns:a="http://schemas.openxmlformats.org/drawingml/2006/main">
+              <a:graphicData uri="http://schemas.openxmlformats.org/drawingml/2006/picture">
+                <pic:pic xmlns:pic="http://schemas.openxmlformats.org/drawingml/2006/picture">
+                  <pic:nvPicPr>
+                    <pic:cNvPr id="1594230974" name="Picture 1" descr="A white paper with black text and numbers&#10;&#10;Description automatically generated"/>
+                    <pic:cNvPicPr/>
+                  </pic:nvPicPr>
+                  <pic:blipFill>
+                    <a:blip r:embed="rId5"/>
+                    <a:stretch>
+                      <a:fillRect/>
+                    </a:stretch>
+                  </pic:blipFill>
+                  <pic:spPr>
+                    <a:xfrm>
+                      <a:off x="0" y="0"/>
+                      <a:ext cx="4848902" cy="1867161"/>
+                    </a:xfrm>
+                    <a:prstGeom prst="rect">
+                      <a:avLst/>
+                    </a:prstGeom>
+                  </pic:spPr>
+                </pic:pic>
+              </a:graphicData>
+            </a:graphic>
+          </wp:inline>
+        </w:drawing>
+      </w:r>
+    </w:p>
+    <w:p>
+      <w:pPr>
+        <w:rPr>
+          <w:sz w:val="24"/>
+          <w:szCs w:val="24"/>
+        </w:rPr>
+      </w:pPr>
+      <w:r>
+        <w:rPr>
+          <w:sz w:val="24"/>
+          <w:szCs w:val="24"/>
+        </w:rPr>
+        <w:t>Above are the results for p = 1</w:t>
+      </w:r>
+      <w:r>
+        <w:rPr>
+          <w:sz w:val="24"/>
+          <w:szCs w:val="24"/>
+        </w:rPr>
+        <w:t>. The herd immunity for [0, 1] = 0.462 (about 46%), [1, 1] = 0.526</w:t>
+      </w:r>
+      <w:r>
+        <w:rPr>
+          <w:sz w:val="24"/>
+          <w:szCs w:val="24"/>
+        </w:rPr>
+        <w:t>.</w:t>
+      </w:r>
+    </w:p>
+    <w:p>
+      <w:pPr>
+        <w:rPr>
+          <w:sz w:val="24"/>
+          <w:szCs w:val="24"/>
+        </w:rPr>
+      </w:pPr>
+      <w:r>
+        <w:rPr>
+          <w:sz w:val="24"/>
+          <w:szCs w:val="24"/>
+        </w:rPr>
+        <w:drawing>
+          <wp:inline distT="0" distB="0" distL="0" distR="0" wp14:anchorId="751B7141" wp14:editId="38D4D2FC">
+            <wp:extent cx="5277587" cy="1886213"/>
+            <wp:effectExtent l="0" t="0" r="0" b="0"/>
+            <wp:docPr id="860461408" name="Picture 1" descr="A white paper with black text and numbers&#10;&#10;Description automatically generated"/>
+            <wp:cNvGraphicFramePr>
+              <a:graphicFrameLocks xmlns:a="http://schemas.openxmlformats.org/drawingml/2006/main" noChangeAspect="1"/>
+            </wp:cNvGraphicFramePr>
+            <a:graphic xmlns:a="http://schemas.openxmlformats.org/drawingml/2006/main">
+              <a:graphicData uri="http://schemas.openxmlformats.org/drawingml/2006/picture">
+                <pic:pic xmlns:pic="http://schemas.openxmlformats.org/drawingml/2006/picture">
+                  <pic:nvPicPr>
+                    <pic:cNvPr id="860461408" name="Picture 1" descr="A white paper with black text and numbers&#10;&#10;Description automatically generated"/>
+                    <pic:cNvPicPr/>
+                  </pic:nvPicPr>
+                  <pic:blipFill>
+                    <a:blip r:embed="rId6"/>
+                    <a:stretch>
+                      <a:fillRect/>
+                    </a:stretch>
+                  </pic:blipFill>
+                  <pic:spPr>
+                    <a:xfrm>
+                      <a:off x="0" y="0"/>
+                      <a:ext cx="5277587" cy="1886213"/>
+                    </a:xfrm>
+                    <a:prstGeom prst="rect">
+                      <a:avLst/>
+                    </a:prstGeom>
+                  </pic:spPr>
+                </pic:pic>
+              </a:graphicData>
+            </a:graphic>
+          </wp:inline>
+        </w:drawing>
+      </w:r>
+    </w:p>
+    <w:p>
+      <w:pPr>
+        <w:rPr>
+          <w:sz w:val="24"/>
+          <w:szCs w:val="24"/>
+        </w:rPr>
+      </w:pPr>
+      <w:r>
+        <w:rPr>
+          <w:sz w:val="24"/>
+          <w:szCs w:val="24"/>
+        </w:rPr>
+        <w:t>Above are the results for p = 2</w:t>
+      </w:r>
+      <w:r>
+        <w:rPr>
+          <w:sz w:val="24"/>
+          <w:szCs w:val="24"/>
+        </w:rPr>
+        <w:t xml:space="preserve">. </w:t>
+      </w:r>
+      <w:r>
+        <w:rPr>
+          <w:sz w:val="24"/>
+          <w:szCs w:val="24"/>
+        </w:rPr>
+        <w:t>The herd immunity for [0, 1] = 0.462</w:t>
+      </w:r>
+      <w:r>
+        <w:rPr>
+          <w:sz w:val="24"/>
+          <w:szCs w:val="24"/>
+        </w:rPr>
+        <w:t>,</w:t>
+      </w:r>
+      <w:r>
+        <w:rPr>
+          <w:sz w:val="24"/>
+          <w:szCs w:val="24"/>
+        </w:rPr>
+        <w:t xml:space="preserve"> [1, 1] = 0.526</w:t>
+      </w:r>
+      <w:r>
+        <w:rPr>
+          <w:sz w:val="24"/>
+          <w:szCs w:val="24"/>
+        </w:rPr>
+        <w:t>.</w:t>
+      </w:r>
+    </w:p>
+    <w:p>
+      <w:pPr>
+        <w:rPr>
+          <w:sz w:val="24"/>
+          <w:szCs w:val="24"/>
+        </w:rPr>
+      </w:pPr>
+      <w:r>
+        <w:rPr>
+          <w:sz w:val="24"/>
+          <w:szCs w:val="24"/>
+        </w:rPr>
+        <w:lastRenderedPageBreak/>
+        <w:drawing>
+          <wp:inline distT="0" distB="0" distL="0" distR="0" wp14:anchorId="2B443EB1" wp14:editId="7425D594">
+            <wp:extent cx="4944165" cy="1876687"/>
+            <wp:effectExtent l="0" t="0" r="8890" b="9525"/>
+            <wp:docPr id="603272301" name="Picture 1" descr="A white paper with black text&#10;&#10;Description automatically generated"/>
+            <wp:cNvGraphicFramePr>
+              <a:graphicFrameLocks xmlns:a="http://schemas.openxmlformats.org/drawingml/2006/main" noChangeAspect="1"/>
+            </wp:cNvGraphicFramePr>
+            <a:graphic xmlns:a="http://schemas.openxmlformats.org/drawingml/2006/main">
+              <a:graphicData uri="http://schemas.openxmlformats.org/drawingml/2006/picture">
+                <pic:pic xmlns:pic="http://schemas.openxmlformats.org/drawingml/2006/picture">
+                  <pic:nvPicPr>
+                    <pic:cNvPr id="603272301" name="Picture 1" descr="A white paper with black text&#10;&#10;Description automatically generated"/>
+                    <pic:cNvPicPr/>
+                  </pic:nvPicPr>
+                  <pic:blipFill>
+                    <a:blip r:embed="rId7"/>
+                    <a:stretch>
+                      <a:fillRect/>
+                    </a:stretch>
+                  </pic:blipFill>
+                  <pic:spPr>
+                    <a:xfrm>
+                      <a:off x="0" y="0"/>
+                      <a:ext cx="4944165" cy="1876687"/>
+                    </a:xfrm>
+                    <a:prstGeom prst="rect">
+                      <a:avLst/>
+                    </a:prstGeom>
+                  </pic:spPr>
+                </pic:pic>
+              </a:graphicData>
+            </a:graphic>
+          </wp:inline>
+        </w:drawing>
+      </w:r>
+    </w:p>
+    <w:p>
+      <w:pPr>
+        <w:rPr>
+          <w:sz w:val="24"/>
+          <w:szCs w:val="24"/>
+        </w:rPr>
+      </w:pPr>
+      <w:r>
+        <w:rPr>
+          <w:sz w:val="24"/>
+          <w:szCs w:val="24"/>
+        </w:rPr>
+        <w:t>Above are the results for p = infinity.</w:t>
+      </w:r>
+      <w:r>
+        <w:rPr>
+          <w:sz w:val="24"/>
+          <w:szCs w:val="24"/>
+        </w:rPr>
+        <w:t xml:space="preserve"> </w:t>
+      </w:r>
+      <w:r>
+        <w:rPr>
+          <w:sz w:val="24"/>
+          <w:szCs w:val="24"/>
+        </w:rPr>
+        <w:t>The herd immunity for [0, 1] = 0.</w:t>
+      </w:r>
+      <w:r>
+        <w:rPr>
+          <w:sz w:val="24"/>
+          <w:szCs w:val="24"/>
+        </w:rPr>
+        <w:t>406</w:t>
+      </w:r>
+      <w:r>
+        <w:rPr>
+          <w:sz w:val="24"/>
+          <w:szCs w:val="24"/>
+        </w:rPr>
+        <w:t>, [1, 1] = 0.</w:t>
+      </w:r>
+      <w:r>
+        <w:rPr>
+          <w:sz w:val="24"/>
+          <w:szCs w:val="24"/>
+        </w:rPr>
+        <w:t>462</w:t>
+      </w:r>
+      <w:r>
+        <w:rPr>
+          <w:sz w:val="24"/>
+          <w:szCs w:val="24"/>
+        </w:rPr>
+        <w:t>.</w:t>
+      </w:r>
+    </w:p>
+    <w:p>
+      <w:pPr>
+        <w:rPr>
+          <w:sz w:val="24"/>
+          <w:szCs w:val="24"/>
+        </w:rPr>
+      </w:pPr>
+      <w:r>
+        <w:rPr>
+          <w:sz w:val="24"/>
+          <w:szCs w:val="24"/>
+        </w:rPr>
+        <w:t>Here are what the prediction parameters for our program were estimated to be.</w:t>
+      </w:r>
+    </w:p>
+    <w:p>
+      <w:pPr>
+        <w:rPr>
+          <w:sz w:val="24"/>
+          <w:szCs w:val="24"/>
+        </w:rPr>
+      </w:pPr>
+      <w:r>
+        <w:rPr>
+          <w:sz w:val="24"/>
+          <w:szCs w:val="24"/>
+        </w:rPr>
+        <w:drawing>
+          <wp:inline distT="0" distB="0" distL="0" distR="0" wp14:anchorId="03C2AF66" wp14:editId="5ECF98E5">
+            <wp:extent cx="4220164" cy="1009791"/>
+            <wp:effectExtent l="0" t="0" r="9525" b="0"/>
+            <wp:docPr id="1186116101" name="Picture 1" descr="A number and numbers on a white background&#10;&#10;Description automatically generated"/>
+            <wp:cNvGraphicFramePr>
+              <a:graphicFrameLocks xmlns:a="http://schemas.openxmlformats.org/drawingml/2006/main" noChangeAspect="1"/>
+            </wp:cNvGraphicFramePr>
+            <a:graphic xmlns:a="http://schemas.openxmlformats.org/drawingml/2006/main">
+              <a:graphicData uri="http://schemas.openxmlformats.org/drawingml/2006/picture">
+                <pic:pic xmlns:pic="http://schemas.openxmlformats.org/drawingml/2006/picture">
+                  <pic:nvPicPr>
+                    <pic:cNvPr id="1186116101" name="Picture 1" descr="A number and numbers on a white background&#10;&#10;Description automatically generated"/>
+                    <pic:cNvPicPr/>
+                  </pic:nvPicPr>
+                  <pic:blipFill>
+                    <a:blip r:embed="rId8"/>
+                    <a:stretch>
+                      <a:fillRect/>
+                    </a:stretch>
+                  </pic:blipFill>
+                  <pic:spPr>
+                    <a:xfrm>
+                      <a:off x="0" y="0"/>
+                      <a:ext cx="4220164" cy="1009791"/>
+                    </a:xfrm>
+                    <a:prstGeom prst="rect">
+                      <a:avLst/>
+                    </a:prstGeom>
+                  </pic:spPr>
+                </pic:pic>
+              </a:graphicData>
+            </a:graphic>
+          </wp:inline>
+        </w:drawing>
+      </w:r>
+    </w:p>
+    <w:p>
+      <w:pPr>
+        <w:rPr>
+          <w:sz w:val="24"/>
+          <w:szCs w:val="24"/>
+        </w:rPr>
+      </w:pPr>
+      <w:r>
+        <w:rPr>
+          <w:sz w:val="24"/>
+          <w:szCs w:val="24"/>
+        </w:rPr>
+        <w:t>Notice that the rho and gamma values are all relatively consistent except for the case where: [c</w:t>
+      </w:r>
+      <w:r>
+        <w:rPr>
+          <w:sz w:val="24"/>
+          <w:szCs w:val="24"/>
+          <w:vertAlign w:val="subscript"/>
+        </w:rPr>
+        <w:t>I</w:t>
+      </w:r>
+      <w:r>
+        <w:rPr>
+          <w:sz w:val="24"/>
+          <w:szCs w:val="24"/>
+        </w:rPr>
+        <w:t>, c</w:t>
+      </w:r>
+      <w:r>
+        <w:rPr>
+          <w:sz w:val="24"/>
+          <w:szCs w:val="24"/>
+          <w:vertAlign w:val="subscript"/>
+        </w:rPr>
+        <w:t>Y</w:t>
+      </w:r>
+      <w:r>
+        <w:rPr>
+          <w:sz w:val="24"/>
+          <w:szCs w:val="24"/>
+        </w:rPr>
+        <w:t>] = [0, 1] and p = infinity. We see that the rho value is 1 and the gamma is 0.085.</w:t>
+      </w:r>
+    </w:p>
+    <w:p>
+      <w:pPr>
+        <w:rPr>
+          <w:noProof/>
+        </w:rPr>
+      </w:pPr>
+      <w:r>
+        <w:rPr>
+          <w:sz w:val="24"/>
+          <w:szCs w:val="24"/>
+        </w:rPr>
+        <w:t>Below are graphs for each of the models.</w:t>
+      </w:r>
+      <w:r>
+        <w:rPr>
+          <w:noProof/>
+        </w:rPr>
+        <w:t xml:space="preserve"> </w:t>
+      </w:r>
+    </w:p>
+    <w:p>
+      <w:pPr>
+        <w:rPr>
+          <w:noProof/>
+        </w:rPr>
+      </w:pPr>
+      <w:r>
+        <w:rPr>
+          <w:sz w:val="24"/>
+          <w:szCs w:val="24"/>
+        </w:rPr>
+        <w:lastRenderedPageBreak/>
+        <w:drawing>
+          <wp:inline distT="0" distB="0" distL="0" distR="0" wp14:anchorId="6642E44A" wp14:editId="6B4A7A5F">
+            <wp:extent cx="5943600" cy="3262630"/>
+            <wp:effectExtent l="0" t="0" r="0" b="0"/>
+            <wp:docPr id="191716552" name="Picture 1" descr="A graph of a graph&#10;&#10;Description automatically generated"/>
+            <wp:cNvGraphicFramePr>
+              <a:graphicFrameLocks xmlns:a="http://schemas.openxmlformats.org/drawingml/2006/main" noChangeAspect="1"/>
+            </wp:cNvGraphicFramePr>
+            <a:graphic xmlns:a="http://schemas.openxmlformats.org/drawingml/2006/main">
+              <a:graphicData uri="http://schemas.openxmlformats.org/drawingml/2006/picture">
+                <pic:pic xmlns:pic="http://schemas.openxmlformats.org/drawingml/2006/picture">
+                  <pic:nvPicPr>
+                    <pic:cNvPr id="191716552" name="Picture 1" descr="A graph of a graph&#10;&#10;Description automatically generated"/>
+                    <pic:cNvPicPr/>
+                  </pic:nvPicPr>
+                  <pic:blipFill>
+                    <a:blip r:embed="rId9"/>
+                    <a:stretch>
+                      <a:fillRect/>
+                    </a:stretch>
+                  </pic:blipFill>
+                  <pic:spPr>
+                    <a:xfrm>
+                      <a:off x="0" y="0"/>
+                      <a:ext cx="5943600" cy="3262630"/>
+                    </a:xfrm>
+                    <a:prstGeom prst="rect">
+                      <a:avLst/>
+                    </a:prstGeom>
+                  </pic:spPr>
+                </pic:pic>
+              </a:graphicData>
+            </a:graphic>
+          </wp:inline>
+        </w:drawing>
+      </w:r>
+      <w:r>
+        <w:rPr>
+          <w:noProof/>
+        </w:rPr>
+        <w:drawing>
+          <wp:inline distT="0" distB="0" distL="0" distR="0" wp14:anchorId="64E192E7" wp14:editId="75207826">
+            <wp:extent cx="5943600" cy="3209290"/>
+            <wp:effectExtent l="0" t="0" r="0" b="0"/>
+            <wp:docPr id="513650401" name="Picture 1" descr="A graph with green and black lines&#10;&#10;Description automatically generated"/>
+            <wp:cNvGraphicFramePr>
+              <a:graphicFrameLocks xmlns:a="http://schemas.openxmlformats.org/drawingml/2006/main" noChangeAspect="1"/>
+            </wp:cNvGraphicFramePr>
+            <a:graphic xmlns:a="http://schemas.openxmlformats.org/drawingml/2006/main">
+              <a:graphicData uri="http://schemas.openxmlformats.org/drawingml/2006/picture">
+                <pic:pic xmlns:pic="http://schemas.openxmlformats.org/drawingml/2006/picture">
+                  <pic:nvPicPr>
+                    <pic:cNvPr id="513650401" name="Picture 1" descr="A graph with green and black lines&#10;&#10;Description automatically generated"/>
+                    <pic:cNvPicPr/>
+                  </pic:nvPicPr>
+                  <pic:blipFill>
+                    <a:blip r:embed="rId10"/>
+                    <a:stretch>
+                      <a:fillRect/>
+                    </a:stretch>
+                  </pic:blipFill>
+                  <pic:spPr>
+                    <a:xfrm>
+                      <a:off x="0" y="0"/>
+                      <a:ext cx="5943600" cy="3209290"/>
+                    </a:xfrm>
+                    <a:prstGeom prst="rect">
+                      <a:avLst/>
+                    </a:prstGeom>
+                  </pic:spPr>
+                </pic:pic>
+              </a:graphicData>
+            </a:graphic>
+          </wp:inline>
+        </w:drawing>
+      </w:r>
+      <w:r>
+        <w:rPr>
+          <w:noProof/>
+        </w:rPr>
+        <w:lastRenderedPageBreak/>
+        <w:drawing>
+          <wp:inline distT="0" distB="0" distL="0" distR="0" wp14:anchorId="62171443" wp14:editId="208E0C2E">
+            <wp:extent cx="5943600" cy="3270250"/>
+            <wp:effectExtent l="0" t="0" r="0" b="0"/>
+            <wp:docPr id="1721957980" name="Picture 1" descr="A graph of a graph&#10;&#10;Description automatically generated"/>
+            <wp:cNvGraphicFramePr>
+              <a:graphicFrameLocks xmlns:a="http://schemas.openxmlformats.org/drawingml/2006/main" noChangeAspect="1"/>
+            </wp:cNvGraphicFramePr>
+            <a:graphic xmlns:a="http://schemas.openxmlformats.org/drawingml/2006/main">
+              <a:graphicData uri="http://schemas.openxmlformats.org/drawingml/2006/picture">
+                <pic:pic xmlns:pic="http://schemas.openxmlformats.org/drawingml/2006/picture">
+                  <pic:nvPicPr>
+                    <pic:cNvPr id="1721957980" name="Picture 1" descr="A graph of a graph&#10;&#10;Description automatically generated"/>
+                    <pic:cNvPicPr/>
+                  </pic:nvPicPr>
+                  <pic:blipFill>
+                    <a:blip r:embed="rId11"/>
+                    <a:stretch>
+                      <a:fillRect/>
+                    </a:stretch>
+                  </pic:blipFill>
+                  <pic:spPr>
+                    <a:xfrm>
+                      <a:off x="0" y="0"/>
+                      <a:ext cx="5943600" cy="3270250"/>
+                    </a:xfrm>
+                    <a:prstGeom prst="rect">
+                      <a:avLst/>
+                    </a:prstGeom>
+                  </pic:spPr>
+                </pic:pic>
+              </a:graphicData>
+            </a:graphic>
+          </wp:inline>
+        </w:drawing>
+      </w:r>
+      <w:r>
+        <w:rPr>
+          <w:noProof/>
+        </w:rPr>
+        <w:drawing>
+          <wp:inline distT="0" distB="0" distL="0" distR="0" wp14:anchorId="4CA97BAA" wp14:editId="16E396E9">
+            <wp:extent cx="5943600" cy="3228975"/>
+            <wp:effectExtent l="0" t="0" r="0" b="0"/>
+            <wp:docPr id="1513407130" name="Picture 1" descr="A graph with green and black lines&#10;&#10;Description automatically generated"/>
+            <wp:cNvGraphicFramePr>
+              <a:graphicFrameLocks xmlns:a="http://schemas.openxmlformats.org/drawingml/2006/main" noChangeAspect="1"/>
+            </wp:cNvGraphicFramePr>
+            <a:graphic xmlns:a="http://schemas.openxmlformats.org/drawingml/2006/main">
+              <a:graphicData uri="http://schemas.openxmlformats.org/drawingml/2006/picture">
+                <pic:pic xmlns:pic="http://schemas.openxmlformats.org/drawingml/2006/picture">
+                  <pic:nvPicPr>
+                    <pic:cNvPr id="1513407130" name="Picture 1" descr="A graph with green and black lines&#10;&#10;Description automatically generated"/>
+                    <pic:cNvPicPr/>
+                  </pic:nvPicPr>
+                  <pic:blipFill>
+                    <a:blip r:embed="rId12"/>
+                    <a:stretch>
+                      <a:fillRect/>
+                    </a:stretch>
+                  </pic:blipFill>
+                  <pic:spPr>
+                    <a:xfrm>
+                      <a:off x="0" y="0"/>
+                      <a:ext cx="5943600" cy="3228975"/>
+                    </a:xfrm>
+                    <a:prstGeom prst="rect">
+                      <a:avLst/>
+                    </a:prstGeom>
+                  </pic:spPr>
+                </pic:pic>
+              </a:graphicData>
+            </a:graphic>
+          </wp:inline>
+        </w:drawing>
+      </w:r>
+      <w:r>
+        <w:rPr>
+          <w:noProof/>
+        </w:rPr>
+        <w:lastRenderedPageBreak/>
+        <w:drawing>
+          <wp:inline distT="0" distB="0" distL="0" distR="0" wp14:anchorId="5DB3BB00" wp14:editId="1D122CDA">
+            <wp:extent cx="5943600" cy="3201670"/>
+            <wp:effectExtent l="0" t="0" r="0" b="0"/>
+            <wp:docPr id="213186802" name="Picture 1" descr="A graph of a graph&#10;&#10;Description automatically generated"/>
+            <wp:cNvGraphicFramePr>
+              <a:graphicFrameLocks xmlns:a="http://schemas.openxmlformats.org/drawingml/2006/main" noChangeAspect="1"/>
+            </wp:cNvGraphicFramePr>
+            <a:graphic xmlns:a="http://schemas.openxmlformats.org/drawingml/2006/main">
+              <a:graphicData uri="http://schemas.openxmlformats.org/drawingml/2006/picture">
+                <pic:pic xmlns:pic="http://schemas.openxmlformats.org/drawingml/2006/picture">
+                  <pic:nvPicPr>
+                    <pic:cNvPr id="213186802" name="Picture 1" descr="A graph of a graph&#10;&#10;Description automatically generated"/>
+                    <pic:cNvPicPr/>
+                  </pic:nvPicPr>
+                  <pic:blipFill>
+                    <a:blip r:embed="rId13"/>
+                    <a:stretch>
+                      <a:fillRect/>
+                    </a:stretch>
+                  </pic:blipFill>
+                  <pic:spPr>
+                    <a:xfrm>
+                      <a:off x="0" y="0"/>
+                      <a:ext cx="5943600" cy="3201670"/>
+                    </a:xfrm>
+                    <a:prstGeom prst="rect">
+                      <a:avLst/>
+                    </a:prstGeom>
+                  </pic:spPr>
+                </pic:pic>
+              </a:graphicData>
+            </a:graphic>
+          </wp:inline>
+        </w:drawing>
+      </w:r>
+      <w:r>
+        <w:rPr>
+          <w:noProof/>
+        </w:rPr>
+        <w:drawing>
+          <wp:inline distT="0" distB="0" distL="0" distR="0" wp14:anchorId="5D0785CC" wp14:editId="69294D5C">
+            <wp:extent cx="5943600" cy="3239770"/>
+            <wp:effectExtent l="0" t="0" r="0" b="0"/>
+            <wp:docPr id="781953203" name="Picture 1" descr="A graph with green and black lines&#10;&#10;Description automatically generated"/>
+            <wp:cNvGraphicFramePr>
+              <a:graphicFrameLocks xmlns:a="http://schemas.openxmlformats.org/drawingml/2006/main" noChangeAspect="1"/>
+            </wp:cNvGraphicFramePr>
+            <a:graphic xmlns:a="http://schemas.openxmlformats.org/drawingml/2006/main">
+              <a:graphicData uri="http://schemas.openxmlformats.org/drawingml/2006/picture">
+                <pic:pic xmlns:pic="http://schemas.openxmlformats.org/drawingml/2006/picture">
+                  <pic:nvPicPr>
+                    <pic:cNvPr id="781953203" name="Picture 1" descr="A graph with green and black lines&#10;&#10;Description automatically generated"/>
+                    <pic:cNvPicPr/>
+                  </pic:nvPicPr>
+                  <pic:blipFill>
+                    <a:blip r:embed="rId14"/>
+                    <a:stretch>
+                      <a:fillRect/>
+                    </a:stretch>
+                  </pic:blipFill>
+                  <pic:spPr>
+                    <a:xfrm>
+                      <a:off x="0" y="0"/>
+                      <a:ext cx="5943600" cy="3239770"/>
+                    </a:xfrm>
+                    <a:prstGeom prst="rect">
+                      <a:avLst/>
+                    </a:prstGeom>
+                  </pic:spPr>
+                </pic:pic>
+              </a:graphicData>
+            </a:graphic>
+          </wp:inline>
+        </w:drawing>
+      </w:r>
+      <w:r>
+        <w:rPr>
+          <w:noProof/>
+        </w:rPr>
+        <w:lastRenderedPageBreak/>
+        <w:drawing>
+          <wp:inline distT="0" distB="0" distL="0" distR="0" wp14:anchorId="67CB6048" wp14:editId="7E09CC53">
+            <wp:extent cx="5943600" cy="3202305"/>
+            <wp:effectExtent l="0" t="0" r="0" b="0"/>
+            <wp:docPr id="2099865764" name="Picture 1" descr="A graph of a graph&#10;&#10;Description automatically generated"/>
+            <wp:cNvGraphicFramePr>
+              <a:graphicFrameLocks xmlns:a="http://schemas.openxmlformats.org/drawingml/2006/main" noChangeAspect="1"/>
+            </wp:cNvGraphicFramePr>
+            <a:graphic xmlns:a="http://schemas.openxmlformats.org/drawingml/2006/main">
+              <a:graphicData uri="http://schemas.openxmlformats.org/drawingml/2006/picture">
+                <pic:pic xmlns:pic="http://schemas.openxmlformats.org/drawingml/2006/picture">
+                  <pic:nvPicPr>
+                    <pic:cNvPr id="2099865764" name="Picture 1" descr="A graph of a graph&#10;&#10;Description automatically generated"/>
+                    <pic:cNvPicPr/>
+                  </pic:nvPicPr>
+                  <pic:blipFill>
+                    <a:blip r:embed="rId15"/>
+                    <a:stretch>
+                      <a:fillRect/>
+                    </a:stretch>
+                  </pic:blipFill>
+                  <pic:spPr>
+                    <a:xfrm>
+                      <a:off x="0" y="0"/>
+                      <a:ext cx="5943600" cy="3202305"/>
+                    </a:xfrm>
+                    <a:prstGeom prst="rect">
+                      <a:avLst/>
+                    </a:prstGeom>
+                  </pic:spPr>
+                </pic:pic>
+              </a:graphicData>
+            </a:graphic>
+          </wp:inline>
+        </w:drawing>
+      </w:r>
+      <w:r>
+        <w:rPr>
+          <w:noProof/>
+        </w:rPr>
+        <w:drawing>
+          <wp:inline distT="0" distB="0" distL="0" distR="0" wp14:anchorId="44129168" wp14:editId="36FCE257">
+            <wp:extent cx="5943600" cy="3206115"/>
+            <wp:effectExtent l="0" t="0" r="0" b="0"/>
+            <wp:docPr id="713894432" name="Picture 1" descr="A graph with green and black lines&#10;&#10;Description automatically generated"/>
+            <wp:cNvGraphicFramePr>
+              <a:graphicFrameLocks xmlns:a="http://schemas.openxmlformats.org/drawingml/2006/main" noChangeAspect="1"/>
+            </wp:cNvGraphicFramePr>
+            <a:graphic xmlns:a="http://schemas.openxmlformats.org/drawingml/2006/main">
+              <a:graphicData uri="http://schemas.openxmlformats.org/drawingml/2006/picture">
+                <pic:pic xmlns:pic="http://schemas.openxmlformats.org/drawingml/2006/picture">
+                  <pic:nvPicPr>
+                    <pic:cNvPr id="713894432" name="Picture 1" descr="A graph with green and black lines&#10;&#10;Description automatically generated"/>
+                    <pic:cNvPicPr/>
+                  </pic:nvPicPr>
+                  <pic:blipFill>
+                    <a:blip r:embed="rId16"/>
+                    <a:stretch>
+                      <a:fillRect/>
+                    </a:stretch>
+                  </pic:blipFill>
+                  <pic:spPr>
+                    <a:xfrm>
+                      <a:off x="0" y="0"/>
+                      <a:ext cx="5943600" cy="3206115"/>
+                    </a:xfrm>
+                    <a:prstGeom prst="rect">
+                      <a:avLst/>
+                    </a:prstGeom>
+                  </pic:spPr>
+                </pic:pic>
+              </a:graphicData>
+            </a:graphic>
+          </wp:inline>
+        </w:drawing>
+      </w:r>
+    </w:p>
+    <w:p>
+      <w:pPr>
+        <w:rPr>
+          <w:sz w:val="24"/>
+          <w:szCs w:val="24"/>
+        </w:rPr>
+      </w:pPr>
+      <w:r>
+        <w:rPr>
+          <w:sz w:val="24"/>
+          <w:szCs w:val="24"/>
+        </w:rPr>
+        <w:lastRenderedPageBreak/>
+        <w:drawing>
+          <wp:inline distT="0" distB="0" distL="0" distR="0" wp14:anchorId="314188A3" wp14:editId="6ADDF252">
+            <wp:extent cx="5943600" cy="3223895"/>
+            <wp:effectExtent l="0" t="0" r="0" b="0"/>
+            <wp:docPr id="901532991" name="Picture 1" descr="A graph of a graph&#10;&#10;Description automatically generated"/>
+            <wp:cNvGraphicFramePr>
+              <a:graphicFrameLocks xmlns:a="http://schemas.openxmlformats.org/drawingml/2006/main" noChangeAspect="1"/>
+            </wp:cNvGraphicFramePr>
+            <a:graphic xmlns:a="http://schemas.openxmlformats.org/drawingml/2006/main">
+              <a:graphicData uri="http://schemas.openxmlformats.org/drawingml/2006/picture">
+                <pic:pic xmlns:pic="http://schemas.openxmlformats.org/drawingml/2006/picture">
+                  <pic:nvPicPr>
+                    <pic:cNvPr id="901532991" name="Picture 1" descr="A graph of a graph&#10;&#10;Description automatically generated"/>
+                    <pic:cNvPicPr/>
+                  </pic:nvPicPr>
+                  <pic:blipFill>
+                    <a:blip r:embed="rId17"/>
+                    <a:stretch>
+                      <a:fillRect/>
+                    </a:stretch>
+                  </pic:blipFill>
+                  <pic:spPr>
+                    <a:xfrm>
+                      <a:off x="0" y="0"/>
+                      <a:ext cx="5943600" cy="3223895"/>
+                    </a:xfrm>
+                    <a:prstGeom prst="rect">
+                      <a:avLst/>
+                    </a:prstGeom>
+                  </pic:spPr>
+                </pic:pic>
+              </a:graphicData>
+            </a:graphic>
+          </wp:inline>
+        </w:drawing>
+      </w:r>
+      <w:r>
+        <w:rPr>
+          <w:noProof/>
+        </w:rPr>
+        <w:drawing>
+          <wp:inline distT="0" distB="0" distL="0" distR="0" wp14:anchorId="6F28EFA3" wp14:editId="0446CCF0">
+            <wp:extent cx="5943600" cy="3230245"/>
+            <wp:effectExtent l="0" t="0" r="0" b="0"/>
+            <wp:docPr id="1965136178" name="Picture 1" descr="A graph with green and black lines&#10;&#10;Description automatically generated"/>
+            <wp:cNvGraphicFramePr>
+              <a:graphicFrameLocks xmlns:a="http://schemas.openxmlformats.org/drawingml/2006/main" noChangeAspect="1"/>
+            </wp:cNvGraphicFramePr>
+            <a:graphic xmlns:a="http://schemas.openxmlformats.org/drawingml/2006/main">
+              <a:graphicData uri="http://schemas.openxmlformats.org/drawingml/2006/picture">
+                <pic:pic xmlns:pic="http://schemas.openxmlformats.org/drawingml/2006/picture">
+                  <pic:nvPicPr>
+                    <pic:cNvPr id="1965136178" name="Picture 1" descr="A graph with green and black lines&#10;&#10;Description automatically generated"/>
+                    <pic:cNvPicPr/>
+                  </pic:nvPicPr>
+                  <pic:blipFill>
+                    <a:blip r:embed="rId18"/>
+                    <a:stretch>
+                      <a:fillRect/>
+                    </a:stretch>
+                  </pic:blipFill>
+                  <pic:spPr>
+                    <a:xfrm>
+                      <a:off x="0" y="0"/>
+                      <a:ext cx="5943600" cy="3230245"/>
+                    </a:xfrm>
+                    <a:prstGeom prst="rect">
+                      <a:avLst/>
+                    </a:prstGeom>
+                  </pic:spPr>
+                </pic:pic>
+              </a:graphicData>
+            </a:graphic>
+          </wp:inline>
+        </w:drawing>
+      </w:r>
+    </w:p>
+    <w:p>
+      <w:pPr>
+        <w:rPr>
+          <w:sz w:val="24"/>
+          <w:szCs w:val="24"/>
+        </w:rPr>
+      </w:pPr>
+      <w:r>
+        <w:rPr>
+          <w:sz w:val="24"/>
+          <w:szCs w:val="24"/>
+        </w:rPr>
+        <w:lastRenderedPageBreak/>
+        <w:drawing>
+          <wp:inline distT="0" distB="0" distL="0" distR="0" wp14:anchorId="631FD0B7" wp14:editId="564EA3F7">
+            <wp:extent cx="5943600" cy="3235325"/>
+            <wp:effectExtent l="0" t="0" r="0" b="0"/>
+            <wp:docPr id="1098747055" name="Picture 1" descr="A graph on a white background&#10;&#10;Description automatically generated"/>
+            <wp:cNvGraphicFramePr>
+              <a:graphicFrameLocks xmlns:a="http://schemas.openxmlformats.org/drawingml/2006/main" noChangeAspect="1"/>
+            </wp:cNvGraphicFramePr>
+            <a:graphic xmlns:a="http://schemas.openxmlformats.org/drawingml/2006/main">
+              <a:graphicData uri="http://schemas.openxmlformats.org/drawingml/2006/picture">
+                <pic:pic xmlns:pic="http://schemas.openxmlformats.org/drawingml/2006/picture">
+                  <pic:nvPicPr>
+                    <pic:cNvPr id="1098747055" name="Picture 1" descr="A graph on a white background&#10;&#10;Description automatically generated"/>
+                    <pic:cNvPicPr/>
+                  </pic:nvPicPr>
+                  <pic:blipFill>
+                    <a:blip r:embed="rId19"/>
+                    <a:stretch>
+                      <a:fillRect/>
+                    </a:stretch>
+                  </pic:blipFill>
+                  <pic:spPr>
+                    <a:xfrm>
+                      <a:off x="0" y="0"/>
+                      <a:ext cx="5943600" cy="3235325"/>
+                    </a:xfrm>
+                    <a:prstGeom prst="rect">
+                      <a:avLst/>
+                    </a:prstGeom>
+                  </pic:spPr>
+                </pic:pic>
+              </a:graphicData>
+            </a:graphic>
+          </wp:inline>
+        </w:drawing>
+      </w:r>
+      <w:r>
+        <w:rPr>
+          <w:sz w:val="24"/>
+          <w:szCs w:val="24"/>
+        </w:rPr>
+        <w:drawing>
+          <wp:inline distT="0" distB="0" distL="0" distR="0" wp14:anchorId="1588CD6A" wp14:editId="01974FE4">
+            <wp:extent cx="5943600" cy="3208020"/>
+            <wp:effectExtent l="0" t="0" r="0" b="0"/>
+            <wp:docPr id="1645403549" name="Picture 1" descr="A graph on a white background&#10;&#10;Description automatically generated"/>
+            <wp:cNvGraphicFramePr>
+              <a:graphicFrameLocks xmlns:a="http://schemas.openxmlformats.org/drawingml/2006/main" noChangeAspect="1"/>
+            </wp:cNvGraphicFramePr>
+            <a:graphic xmlns:a="http://schemas.openxmlformats.org/drawingml/2006/main">
+              <a:graphicData uri="http://schemas.openxmlformats.org/drawingml/2006/picture">
+                <pic:pic xmlns:pic="http://schemas.openxmlformats.org/drawingml/2006/picture">
+                  <pic:nvPicPr>
+                    <pic:cNvPr id="1645403549" name="Picture 1" descr="A graph on a white background&#10;&#10;Description automatically generated"/>
+                    <pic:cNvPicPr/>
+                  </pic:nvPicPr>
+                  <pic:blipFill>
+                    <a:blip r:embed="rId20"/>
+                    <a:stretch>
+                      <a:fillRect/>
+                    </a:stretch>
+                  </pic:blipFill>
+                  <pic:spPr>
+                    <a:xfrm>
+                      <a:off x="0" y="0"/>
+                      <a:ext cx="5943600" cy="3208020"/>
+                    </a:xfrm>
+                    <a:prstGeom prst="rect">
+                      <a:avLst/>
+                    </a:prstGeom>
+                  </pic:spPr>
+                </pic:pic>
+              </a:graphicData>
+            </a:graphic>
+          </wp:inline>
+        </w:drawing>
+      </w:r>
+    </w:p>
+    <w:p>
+      <w:pPr>
+        <w:rPr>
+          <w:sz w:val="24"/>
+          <w:szCs w:val="24"/>
+        </w:rPr>
+      </w:pPr>
     </w:p>
     <w:p>
       <w:pPr>
@@ -555,28 +1488,33 @@
     </w:p>
     <w:p>
       <w:pPr>
-        <w:pStyle w:val="ListParagraph"/>
-        <w:rPr>
-          <w:sz w:val="24"/>
-          <w:szCs w:val="24"/>
-        </w:rPr>
-      </w:pPr>
-      <w:r>
-        <w:rPr>
-          <w:sz w:val="24"/>
-          <w:szCs w:val="24"/>
-        </w:rPr>
-        <w:t>Describe what these results mean.</w:t>
-      </w:r>
-    </w:p>
-    <w:p>
-      <w:pPr>
-        <w:pStyle w:val="ListParagraph"/>
-        <w:rPr>
-          <w:sz w:val="24"/>
-          <w:szCs w:val="24"/>
-        </w:rPr>
-      </w:pPr>
+        <w:rPr>
+          <w:sz w:val="24"/>
+          <w:szCs w:val="24"/>
+        </w:rPr>
+      </w:pPr>
+      <w:r>
+        <w:rPr>
+          <w:sz w:val="24"/>
+          <w:szCs w:val="24"/>
+        </w:rPr>
+        <w:t xml:space="preserve">The results we obtained from this modelling were interesting. What remained constant was the relatively small death rate between each of them, and the fact that alpha almost consistently pushed the upper bounds of its range. </w:t>
+      </w:r>
+      <w:r>
+        <w:rPr>
+          <w:sz w:val="24"/>
+          <w:szCs w:val="24"/>
+        </w:rPr>
+        <w:t xml:space="preserve">We also discovered that the herd immunity numbers </w:t>
+      </w:r>
+      <w:r>
+        <w:rPr>
+          <w:sz w:val="24"/>
+          <w:szCs w:val="24"/>
+        </w:rPr>
+        <w:lastRenderedPageBreak/>
+        <w:t>were much larger than expected. Around 40% of the population being completely uninfected does not seem to mirror the real-world virus very well.</w:t>
+      </w:r>
     </w:p>
     <w:p>
       <w:pPr>
@@ -642,7 +1580,7 @@
         </w:rPr>
         <w:t xml:space="preserve">PG Demographics: </w:t>
       </w:r>
-      <w:hyperlink r:id="rId5" w:history="1">
+      <w:hyperlink r:id="rId21" w:history="1">
         <w:r>
           <w:rPr>
             <w:rStyle w:val="Hyperlink"/>

</xml_diff>